<commit_message>
testing use of variables in protocol_extractdna_sterivex_kingfisher.md
</commit_message>
<xml_diff>
--- a/docx/protocol_extractdna_sterivex_kingfisher.docx
+++ b/docx/protocol_extractdna_sterivex_kingfisher.docx
@@ -889,7 +889,7 @@
         <w:pStyle w:val="FirstParagraph"/>
       </w:pPr>
       <w:r>
-        <w:t xml:space="preserve">This protocol is used for DNA extraction of sea water eDNA samples from sterivex filters using contents of ZymoBIOMICS 96 Magbead DNA Kit and a KingFisher. Optional use of Opentrons OT-2 Robot to prepare plates for KingFisher. This protocol is used by the OMICS lab group of NOAA’s AOML.</w:t>
+        <w:t xml:space="preserve">This protocol is used for DNA extraction of sea water eDNA samples from sterivex filters using contents of a ZymoBIOMICS 96 Magbead DNA Kit and a KingFisher Flex robot. Optional use of Opentrons OT-2 Robot to prepare plates for KingFisher. This protocol is used by the Molecular and Computational Biodiversity group of NOAA’s AOML.</w:t>
       </w:r>
     </w:p>
     <w:bookmarkEnd w:id="31"/>
@@ -961,7 +961,7 @@
         <w:pStyle w:val="FirstParagraph"/>
       </w:pPr>
       <w:r>
-        <w:t xml:space="preserve">MagBinding Buffer from the ZymoBIOMICS Kit is classified as category 4 for acute toxicity and causes severe skin burns and serious eye damage. It is also noted that the MagBinding Buffer is harmful to aquatic life with long lasting effects. MagWash1 from the ZymoBIOMICS Kit is classified as category 4 for acute toxicity, is highly flammable, causes skin and serious eye irritation and may cause drowsiness or dizziness. MagWash2 from the ZymoBIOMICS Kit is flammable, causes serious eye irritation and may cause drowsiness or dizziness. Additional details available on SDS (</w:t>
+        <w:t xml:space="preserve">MagBinding Buffer from the ZymoBIOMICS 96 Magbead DNA Kit is classified as category 4 for acute toxicity and causes severe skin burns and serious eye damage. It is also noted that the MagBinding Buffer is harmful to aquatic life with long lasting effects. MagWash 1 from the ZymoBIOMICS 96 Magbead DNA Kit is classified as category 4 for acute toxicity, is highly flammable, causes skin and serious eye irritation and may cause drowsiness or dizziness. MagWash2 from the ZymoBIOMICS 96 Magbead DNA Kit is flammable, causes serious eye irritation and may cause drowsiness or dizziness. Additional details available on SDS (</w:t>
       </w:r>
       <w:hyperlink r:id="rId35">
         <w:r>

</xml_diff>